<commit_message>
Spring Data REST, consume REST services
</commit_message>
<xml_diff>
--- a/SpringInActionDoc/PartII_IntegratedSpring/7.docx
+++ b/SpringInActionDoc/PartII_IntegratedSpring/7.docx
@@ -1,6 +1,6 @@
 
 <file path=word/document.xml><?xml version="1.0" encoding="utf-8"?>
-<w:document xmlns:wpc="http://schemas.microsoft.com/office/word/2010/wordprocessingCanvas" xmlns:mc="http://schemas.openxmlformats.org/markup-compatibility/2006" xmlns:o="urn:schemas-microsoft-com:office:office" xmlns:r="http://schemas.openxmlformats.org/officeDocument/2006/relationships" xmlns:m="http://schemas.openxmlformats.org/officeDocument/2006/math" xmlns:v="urn:schemas-microsoft-com:vml" xmlns:wp14="http://schemas.microsoft.com/office/word/2010/wordprocessingDrawing" xmlns:wp="http://schemas.openxmlformats.org/drawingml/2006/wordprocessingDrawing" xmlns:w10="urn:schemas-microsoft-com:office:word" xmlns:w="http://schemas.openxmlformats.org/wordprocessingml/2006/main" xmlns:w14="http://schemas.microsoft.com/office/word/2010/wordml" xmlns:w15="http://schemas.microsoft.com/office/word/2012/wordml" xmlns:wpg="http://schemas.microsoft.com/office/word/2010/wordprocessingGroup" xmlns:wpi="http://schemas.microsoft.com/office/word/2010/wordprocessingInk" xmlns:wne="http://schemas.microsoft.com/office/word/2006/wordml" xmlns:wps="http://schemas.microsoft.com/office/word/2010/wordprocessingShape" mc:Ignorable="w14 w15 wp14">
+<w:document xmlns:wpc="http://schemas.microsoft.com/office/word/2010/wordprocessingCanvas" xmlns:cx="http://schemas.microsoft.com/office/drawing/2014/chartex" xmlns:mc="http://schemas.openxmlformats.org/markup-compatibility/2006" xmlns:o="urn:schemas-microsoft-com:office:office" xmlns:r="http://schemas.openxmlformats.org/officeDocument/2006/relationships" xmlns:m="http://schemas.openxmlformats.org/officeDocument/2006/math" xmlns:v="urn:schemas-microsoft-com:vml" xmlns:wp14="http://schemas.microsoft.com/office/word/2010/wordprocessingDrawing" xmlns:wp="http://schemas.openxmlformats.org/drawingml/2006/wordprocessingDrawing" xmlns:w10="urn:schemas-microsoft-com:office:word" xmlns:w="http://schemas.openxmlformats.org/wordprocessingml/2006/main" xmlns:w14="http://schemas.microsoft.com/office/word/2010/wordml" xmlns:w15="http://schemas.microsoft.com/office/word/2012/wordml" xmlns:w16se="http://schemas.microsoft.com/office/word/2015/wordml/symex" xmlns:wpg="http://schemas.microsoft.com/office/word/2010/wordprocessingGroup" xmlns:wpi="http://schemas.microsoft.com/office/word/2010/wordprocessingInk" xmlns:wne="http://schemas.microsoft.com/office/word/2006/wordml" xmlns:wps="http://schemas.microsoft.com/office/word/2010/wordprocessingShape" mc:Ignorable="w14 w15 w16se wp14">
   <w:body>
     <w:p>
       <w:pPr>
@@ -30,7 +30,7 @@
           <w:sz w:val="40"/>
           <w:szCs w:val="40"/>
         </w:rPr>
-        <w:t>-Nowadays, web browser no longer reigns as the primary means of accessing the I. Mobile devices, tablets, smart watches</w:t>
+        <w:t xml:space="preserve">-Nowadays, web browser no longer reigns as the primary means of accessing the I. Mobile devices, tablets, smart </w:t>
       </w:r>
       <w:proofErr w:type="gramStart"/>
       <w:r>
@@ -38,7 +38,7 @@
           <w:sz w:val="40"/>
           <w:szCs w:val="40"/>
         </w:rPr>
-        <w:t>..</w:t>
+        <w:t>watches..</w:t>
       </w:r>
       <w:proofErr w:type="gramEnd"/>
       <w:r>
@@ -1219,6 +1219,7 @@
       </w:r>
       <w:r>
         <w:rPr>
+          <w:noProof/>
           <w:sz w:val="40"/>
           <w:szCs w:val="40"/>
         </w:rPr>
@@ -1269,8 +1270,17 @@
           <w:sz w:val="40"/>
           <w:szCs w:val="40"/>
         </w:rPr>
-        <w:t>in SecurityConfig</w:t>
-      </w:r>
+        <w:t xml:space="preserve">in </w:t>
+      </w:r>
+      <w:proofErr w:type="spellStart"/>
+      <w:r>
+        <w:rPr>
+          <w:sz w:val="40"/>
+          <w:szCs w:val="40"/>
+        </w:rPr>
+        <w:t>SecurityConfig</w:t>
+      </w:r>
+      <w:proofErr w:type="spellEnd"/>
     </w:p>
     <w:p>
       <w:pPr>
@@ -1300,34 +1310,19 @@
           <w:sz w:val="40"/>
           <w:szCs w:val="40"/>
         </w:rPr>
-        <w:t xml:space="preserve"> bean to preload the database with some test taco data, you can write method handle request containing taco designs </w:t>
-      </w:r>
-      <w:proofErr w:type="gramStart"/>
-      <w:r>
-        <w:rPr>
-          <w:sz w:val="40"/>
-          <w:szCs w:val="40"/>
-        </w:rPr>
-        <w:t>and</w:t>
-      </w:r>
-      <w:proofErr w:type="gramEnd"/>
-      <w:r>
-        <w:rPr>
-          <w:sz w:val="40"/>
-          <w:szCs w:val="40"/>
-        </w:rPr>
-        <w:t xml:space="preserve"> save them to database:</w:t>
-      </w:r>
-    </w:p>
-    <w:p>
-      <w:pPr>
-        <w:rPr>
-          <w:sz w:val="40"/>
-          <w:szCs w:val="40"/>
-        </w:rPr>
-      </w:pPr>
-      <w:r>
-        <w:rPr>
+        <w:t xml:space="preserve"> bean to preload the database with some test taco data, you can write method handle request containing taco designs and save them to database:</w:t>
+      </w:r>
+    </w:p>
+    <w:p>
+      <w:pPr>
+        <w:rPr>
+          <w:sz w:val="40"/>
+          <w:szCs w:val="40"/>
+        </w:rPr>
+      </w:pPr>
+      <w:r>
+        <w:rPr>
+          <w:noProof/>
           <w:sz w:val="40"/>
           <w:szCs w:val="40"/>
         </w:rPr>
@@ -1694,6 +1689,7 @@
       </w:pPr>
       <w:r>
         <w:rPr>
+          <w:noProof/>
           <w:sz w:val="40"/>
           <w:szCs w:val="40"/>
         </w:rPr>
@@ -1893,6 +1889,7 @@
       </w:pPr>
       <w:r>
         <w:rPr>
+          <w:noProof/>
           <w:sz w:val="40"/>
           <w:szCs w:val="40"/>
         </w:rPr>
@@ -1965,6 +1962,7 @@
       </w:pPr>
       <w:r>
         <w:rPr>
+          <w:noProof/>
           <w:sz w:val="40"/>
           <w:szCs w:val="40"/>
         </w:rPr>
@@ -2053,9 +2051,9 @@
           <w:szCs w:val="40"/>
         </w:rPr>
       </w:pPr>
-      <w:bookmarkStart w:id="0" w:name="_GoBack"/>
-      <w:r>
-        <w:rPr>
+      <w:r>
+        <w:rPr>
+          <w:noProof/>
           <w:sz w:val="40"/>
           <w:szCs w:val="40"/>
         </w:rPr>
@@ -2095,7 +2093,6 @@
           </wp:inline>
         </w:drawing>
       </w:r>
-      <w:bookmarkEnd w:id="0"/>
     </w:p>
     <w:p>
       <w:pPr>
@@ -2196,6 +2193,7 @@
           <w:sz w:val="40"/>
           <w:szCs w:val="40"/>
         </w:rPr>
+        <w:lastRenderedPageBreak/>
         <w:t>7.2 Enabling data-backed services</w:t>
       </w:r>
     </w:p>
@@ -2206,6 +2204,703 @@
           <w:szCs w:val="40"/>
         </w:rPr>
       </w:pPr>
+      <w:r>
+        <w:rPr>
+          <w:sz w:val="40"/>
+          <w:szCs w:val="40"/>
+        </w:rPr>
+        <w:t>-</w:t>
+      </w:r>
+      <w:r>
+        <w:rPr>
+          <w:b/>
+          <w:sz w:val="40"/>
+          <w:szCs w:val="40"/>
+        </w:rPr>
+        <w:t>Spring Data REST</w:t>
+      </w:r>
+      <w:r>
+        <w:rPr>
+          <w:sz w:val="40"/>
+          <w:szCs w:val="40"/>
+        </w:rPr>
+        <w:t xml:space="preserve"> is another member of Spring Data family that </w:t>
+      </w:r>
+      <w:r>
+        <w:rPr>
+          <w:b/>
+          <w:sz w:val="40"/>
+          <w:szCs w:val="40"/>
+        </w:rPr>
+        <w:t>automatically</w:t>
+      </w:r>
+      <w:r>
+        <w:rPr>
+          <w:sz w:val="40"/>
+          <w:szCs w:val="40"/>
+        </w:rPr>
+        <w:t xml:space="preserve"> </w:t>
+      </w:r>
+      <w:r>
+        <w:rPr>
+          <w:b/>
+          <w:sz w:val="40"/>
+          <w:szCs w:val="40"/>
+        </w:rPr>
+        <w:t>creates</w:t>
+      </w:r>
+      <w:r>
+        <w:rPr>
+          <w:sz w:val="40"/>
+          <w:szCs w:val="40"/>
+        </w:rPr>
+        <w:t xml:space="preserve"> </w:t>
+      </w:r>
+      <w:r>
+        <w:rPr>
+          <w:b/>
+          <w:sz w:val="40"/>
+          <w:szCs w:val="40"/>
+        </w:rPr>
+        <w:t>REST APIs</w:t>
+      </w:r>
+      <w:r>
+        <w:rPr>
+          <w:sz w:val="40"/>
+          <w:szCs w:val="40"/>
+        </w:rPr>
+        <w:t xml:space="preserve"> for </w:t>
+      </w:r>
+      <w:r>
+        <w:rPr>
+          <w:b/>
+          <w:sz w:val="40"/>
+          <w:szCs w:val="40"/>
+        </w:rPr>
+        <w:t>repositories</w:t>
+      </w:r>
+      <w:r>
+        <w:rPr>
+          <w:sz w:val="40"/>
+          <w:szCs w:val="40"/>
+        </w:rPr>
+        <w:t xml:space="preserve"> created by </w:t>
+      </w:r>
+      <w:r>
+        <w:rPr>
+          <w:b/>
+          <w:sz w:val="40"/>
+          <w:szCs w:val="40"/>
+        </w:rPr>
+        <w:t>Spring Data</w:t>
+      </w:r>
+      <w:r>
+        <w:rPr>
+          <w:sz w:val="40"/>
+          <w:szCs w:val="40"/>
+        </w:rPr>
+        <w:t>.</w:t>
+      </w:r>
+    </w:p>
+    <w:p>
+      <w:pPr>
+        <w:rPr>
+          <w:sz w:val="40"/>
+          <w:szCs w:val="40"/>
+        </w:rPr>
+      </w:pPr>
+      <w:r>
+        <w:rPr>
+          <w:sz w:val="40"/>
+          <w:szCs w:val="40"/>
+        </w:rPr>
+        <w:t xml:space="preserve">-Add </w:t>
+      </w:r>
+      <w:r>
+        <w:rPr>
+          <w:b/>
+          <w:sz w:val="40"/>
+          <w:szCs w:val="40"/>
+        </w:rPr>
+        <w:t>dependency</w:t>
+      </w:r>
+      <w:r>
+        <w:rPr>
+          <w:sz w:val="40"/>
+          <w:szCs w:val="40"/>
+        </w:rPr>
+        <w:t>:</w:t>
+      </w:r>
+    </w:p>
+    <w:p>
+      <w:r>
+        <w:t>&lt;dependency&gt;</w:t>
+      </w:r>
+    </w:p>
+    <w:p>
+      <w:r>
+        <w:t xml:space="preserve">  </w:t>
+      </w:r>
+      <w:proofErr w:type="gramStart"/>
+      <w:r>
+        <w:t>&lt;</w:t>
+      </w:r>
+      <w:proofErr w:type="spellStart"/>
+      <w:r>
+        <w:t>groupId</w:t>
+      </w:r>
+      <w:proofErr w:type="spellEnd"/>
+      <w:r>
+        <w:t>&gt;</w:t>
+      </w:r>
+      <w:proofErr w:type="spellStart"/>
+      <w:r>
+        <w:t>org.springframework.boot</w:t>
+      </w:r>
+      <w:proofErr w:type="spellEnd"/>
+      <w:proofErr w:type="gramEnd"/>
+      <w:r>
+        <w:t>&lt;/</w:t>
+      </w:r>
+      <w:proofErr w:type="spellStart"/>
+      <w:r>
+        <w:t>groupId</w:t>
+      </w:r>
+      <w:proofErr w:type="spellEnd"/>
+      <w:r>
+        <w:t>&gt;</w:t>
+      </w:r>
+    </w:p>
+    <w:p>
+      <w:r>
+        <w:t xml:space="preserve">  &lt;</w:t>
+      </w:r>
+      <w:proofErr w:type="spellStart"/>
+      <w:r>
+        <w:t>artifactId</w:t>
+      </w:r>
+      <w:proofErr w:type="spellEnd"/>
+      <w:r>
+        <w:t>&gt;spring-boot-starter-data-rest&lt;/</w:t>
+      </w:r>
+      <w:proofErr w:type="spellStart"/>
+      <w:r>
+        <w:t>artifactId</w:t>
+      </w:r>
+      <w:proofErr w:type="spellEnd"/>
+      <w:r>
+        <w:t>&gt;</w:t>
+      </w:r>
+    </w:p>
+    <w:p>
+      <w:r>
+        <w:t xml:space="preserve"> &lt;/dependency&gt;-rest</w:t>
+      </w:r>
+    </w:p>
+    <w:p>
+      <w:pPr>
+        <w:rPr>
+          <w:sz w:val="40"/>
+          <w:szCs w:val="40"/>
+        </w:rPr>
+      </w:pPr>
+      <w:r>
+        <w:rPr>
+          <w:sz w:val="40"/>
+          <w:szCs w:val="40"/>
+        </w:rPr>
+        <w:t xml:space="preserve">+The app gets </w:t>
+      </w:r>
+      <w:proofErr w:type="spellStart"/>
+      <w:r>
+        <w:rPr>
+          <w:sz w:val="40"/>
+          <w:szCs w:val="40"/>
+        </w:rPr>
+        <w:t>autoconfiguraiton</w:t>
+      </w:r>
+      <w:proofErr w:type="spellEnd"/>
+      <w:r>
+        <w:rPr>
+          <w:sz w:val="40"/>
+          <w:szCs w:val="40"/>
+        </w:rPr>
+        <w:t xml:space="preserve"> that enables automatic creation of a REST API for any repositories that were created by Spring Data (JPA, Mongo…)</w:t>
+      </w:r>
+    </w:p>
+    <w:p>
+      <w:pPr>
+        <w:rPr>
+          <w:sz w:val="40"/>
+          <w:szCs w:val="40"/>
+        </w:rPr>
+      </w:pPr>
+      <w:r>
+        <w:rPr>
+          <w:sz w:val="40"/>
+          <w:szCs w:val="40"/>
+        </w:rPr>
+        <w:t xml:space="preserve">-Based on the set of repositories you’ve defined for Taco Cloud, you should be able to perform GET requests for tacos, </w:t>
+      </w:r>
+      <w:proofErr w:type="spellStart"/>
+      <w:r>
+        <w:rPr>
+          <w:sz w:val="40"/>
+          <w:szCs w:val="40"/>
+        </w:rPr>
+        <w:t>ingredietns</w:t>
+      </w:r>
+      <w:proofErr w:type="spellEnd"/>
+      <w:r>
+        <w:rPr>
+          <w:sz w:val="40"/>
+          <w:szCs w:val="40"/>
+        </w:rPr>
+        <w:t>, orders, users.</w:t>
+      </w:r>
+    </w:p>
+    <w:p>
+      <w:pPr>
+        <w:rPr>
+          <w:sz w:val="40"/>
+          <w:szCs w:val="40"/>
+        </w:rPr>
+      </w:pPr>
+      <w:r>
+        <w:rPr>
+          <w:sz w:val="40"/>
+          <w:szCs w:val="40"/>
+        </w:rPr>
+        <w:t>+Get a list of all ingredients:</w:t>
+      </w:r>
+      <w:r>
+        <w:rPr>
+          <w:noProof/>
+        </w:rPr>
+        <w:t xml:space="preserve"> </w:t>
+      </w:r>
+      <w:r>
+        <w:rPr>
+          <w:sz w:val="40"/>
+          <w:szCs w:val="40"/>
+        </w:rPr>
+        <w:drawing>
+          <wp:inline distT="0" distB="0" distL="0" distR="0" wp14:anchorId="32DDA693" wp14:editId="113BD505">
+            <wp:extent cx="2934109" cy="228632"/>
+            <wp:effectExtent l="0" t="0" r="0" b="0"/>
+            <wp:docPr id="17" name="Picture 17"/>
+            <wp:cNvGraphicFramePr>
+              <a:graphicFrameLocks xmlns:a="http://schemas.openxmlformats.org/drawingml/2006/main" noChangeAspect="1"/>
+            </wp:cNvGraphicFramePr>
+            <a:graphic xmlns:a="http://schemas.openxmlformats.org/drawingml/2006/main">
+              <a:graphicData uri="http://schemas.openxmlformats.org/drawingml/2006/picture">
+                <pic:pic xmlns:pic="http://schemas.openxmlformats.org/drawingml/2006/picture">
+                  <pic:nvPicPr>
+                    <pic:cNvPr id="1" name=""/>
+                    <pic:cNvPicPr/>
+                  </pic:nvPicPr>
+                  <pic:blipFill>
+                    <a:blip r:embed="rId20"/>
+                    <a:stretch>
+                      <a:fillRect/>
+                    </a:stretch>
+                  </pic:blipFill>
+                  <pic:spPr>
+                    <a:xfrm>
+                      <a:off x="0" y="0"/>
+                      <a:ext cx="2934109" cy="228632"/>
+                    </a:xfrm>
+                    <a:prstGeom prst="rect">
+                      <a:avLst/>
+                    </a:prstGeom>
+                  </pic:spPr>
+                </pic:pic>
+              </a:graphicData>
+            </a:graphic>
+          </wp:inline>
+        </w:drawing>
+      </w:r>
+    </w:p>
+    <w:p>
+      <w:pPr>
+        <w:rPr>
+          <w:sz w:val="40"/>
+          <w:szCs w:val="40"/>
+        </w:rPr>
+      </w:pPr>
+      <w:r>
+        <w:rPr>
+          <w:sz w:val="40"/>
+          <w:szCs w:val="40"/>
+        </w:rPr>
+        <w:lastRenderedPageBreak/>
+        <w:drawing>
+          <wp:inline distT="0" distB="0" distL="0" distR="0" wp14:anchorId="060BC6D2" wp14:editId="031F25AC">
+            <wp:extent cx="5153744" cy="4763165"/>
+            <wp:effectExtent l="0" t="0" r="8890" b="0"/>
+            <wp:docPr id="18" name="Picture 18"/>
+            <wp:cNvGraphicFramePr>
+              <a:graphicFrameLocks xmlns:a="http://schemas.openxmlformats.org/drawingml/2006/main" noChangeAspect="1"/>
+            </wp:cNvGraphicFramePr>
+            <a:graphic xmlns:a="http://schemas.openxmlformats.org/drawingml/2006/main">
+              <a:graphicData uri="http://schemas.openxmlformats.org/drawingml/2006/picture">
+                <pic:pic xmlns:pic="http://schemas.openxmlformats.org/drawingml/2006/picture">
+                  <pic:nvPicPr>
+                    <pic:cNvPr id="1" name=""/>
+                    <pic:cNvPicPr/>
+                  </pic:nvPicPr>
+                  <pic:blipFill>
+                    <a:blip r:embed="rId21"/>
+                    <a:stretch>
+                      <a:fillRect/>
+                    </a:stretch>
+                  </pic:blipFill>
+                  <pic:spPr>
+                    <a:xfrm>
+                      <a:off x="0" y="0"/>
+                      <a:ext cx="5153744" cy="4763165"/>
+                    </a:xfrm>
+                    <a:prstGeom prst="rect">
+                      <a:avLst/>
+                    </a:prstGeom>
+                  </pic:spPr>
+                </pic:pic>
+              </a:graphicData>
+            </a:graphic>
+          </wp:inline>
+        </w:drawing>
+      </w:r>
+    </w:p>
+    <w:p>
+      <w:pPr>
+        <w:rPr>
+          <w:sz w:val="40"/>
+          <w:szCs w:val="40"/>
+        </w:rPr>
+      </w:pPr>
+      <w:r>
+        <w:rPr>
+          <w:sz w:val="40"/>
+          <w:szCs w:val="40"/>
+        </w:rPr>
+        <w:t xml:space="preserve">+You get an endpoint for ingredients + </w:t>
+      </w:r>
+      <w:r>
+        <w:rPr>
+          <w:b/>
+          <w:sz w:val="40"/>
+          <w:szCs w:val="40"/>
+        </w:rPr>
+        <w:t>hyperlinks</w:t>
+      </w:r>
+      <w:r>
+        <w:rPr>
+          <w:sz w:val="40"/>
+          <w:szCs w:val="40"/>
+        </w:rPr>
+        <w:t>. These hyperlinks are implementations of Hypermedia as the Engine of Application State (</w:t>
+      </w:r>
+      <w:r>
+        <w:rPr>
+          <w:b/>
+          <w:sz w:val="40"/>
+          <w:szCs w:val="40"/>
+        </w:rPr>
+        <w:t>HATEOAS</w:t>
+      </w:r>
+      <w:r>
+        <w:rPr>
+          <w:sz w:val="40"/>
+          <w:szCs w:val="40"/>
+        </w:rPr>
+        <w:t>). A client can use these as a guide for navigating API and perform the next request.</w:t>
+      </w:r>
+    </w:p>
+    <w:p>
+      <w:pPr>
+        <w:rPr>
+          <w:sz w:val="40"/>
+          <w:szCs w:val="40"/>
+        </w:rPr>
+      </w:pPr>
+      <w:r>
+        <w:rPr>
+          <w:sz w:val="40"/>
+          <w:szCs w:val="40"/>
+        </w:rPr>
+        <w:t xml:space="preserve">+Spring HATEOAS </w:t>
+      </w:r>
+      <w:r>
+        <w:t>(https://spring.io/projects/spring-hateoas)</w:t>
+      </w:r>
+      <w:r>
+        <w:t xml:space="preserve"> </w:t>
+      </w:r>
+      <w:r>
+        <w:rPr>
+          <w:sz w:val="40"/>
+          <w:szCs w:val="40"/>
+        </w:rPr>
+        <w:t xml:space="preserve">provides general support for adding hypermedia in Spring MVC controller responses. </w:t>
+      </w:r>
+    </w:p>
+    <w:p>
+      <w:pPr>
+        <w:rPr>
+          <w:sz w:val="40"/>
+          <w:szCs w:val="40"/>
+        </w:rPr>
+      </w:pPr>
+      <w:r>
+        <w:rPr>
+          <w:sz w:val="40"/>
+          <w:szCs w:val="40"/>
+        </w:rPr>
+        <w:lastRenderedPageBreak/>
+        <w:drawing>
+          <wp:inline distT="0" distB="0" distL="0" distR="0" wp14:anchorId="4C145783" wp14:editId="0635272F">
+            <wp:extent cx="5943600" cy="2643505"/>
+            <wp:effectExtent l="0" t="0" r="0" b="4445"/>
+            <wp:docPr id="19" name="Picture 19"/>
+            <wp:cNvGraphicFramePr>
+              <a:graphicFrameLocks xmlns:a="http://schemas.openxmlformats.org/drawingml/2006/main" noChangeAspect="1"/>
+            </wp:cNvGraphicFramePr>
+            <a:graphic xmlns:a="http://schemas.openxmlformats.org/drawingml/2006/main">
+              <a:graphicData uri="http://schemas.openxmlformats.org/drawingml/2006/picture">
+                <pic:pic xmlns:pic="http://schemas.openxmlformats.org/drawingml/2006/picture">
+                  <pic:nvPicPr>
+                    <pic:cNvPr id="1" name=""/>
+                    <pic:cNvPicPr/>
+                  </pic:nvPicPr>
+                  <pic:blipFill>
+                    <a:blip r:embed="rId22"/>
+                    <a:stretch>
+                      <a:fillRect/>
+                    </a:stretch>
+                  </pic:blipFill>
+                  <pic:spPr>
+                    <a:xfrm>
+                      <a:off x="0" y="0"/>
+                      <a:ext cx="5943600" cy="2643505"/>
+                    </a:xfrm>
+                    <a:prstGeom prst="rect">
+                      <a:avLst/>
+                    </a:prstGeom>
+                  </pic:spPr>
+                </pic:pic>
+              </a:graphicData>
+            </a:graphic>
+          </wp:inline>
+        </w:drawing>
+      </w:r>
+    </w:p>
+    <w:p>
+      <w:pPr>
+        <w:rPr>
+          <w:sz w:val="40"/>
+          <w:szCs w:val="40"/>
+        </w:rPr>
+      </w:pPr>
+      <w:r>
+        <w:rPr>
+          <w:sz w:val="40"/>
+          <w:szCs w:val="40"/>
+        </w:rPr>
+        <w:t xml:space="preserve">+Follow the </w:t>
+      </w:r>
+      <w:proofErr w:type="spellStart"/>
+      <w:r>
+        <w:rPr>
+          <w:sz w:val="40"/>
+          <w:szCs w:val="40"/>
+        </w:rPr>
+        <w:t>self link</w:t>
+      </w:r>
+      <w:proofErr w:type="spellEnd"/>
+      <w:r>
+        <w:rPr>
+          <w:sz w:val="40"/>
+          <w:szCs w:val="40"/>
+        </w:rPr>
+        <w:t xml:space="preserve"> for flour tortilla entry:</w:t>
+      </w:r>
+    </w:p>
+    <w:p>
+      <w:pPr>
+        <w:rPr>
+          <w:sz w:val="40"/>
+          <w:szCs w:val="40"/>
+        </w:rPr>
+      </w:pPr>
+      <w:r>
+        <w:rPr>
+          <w:sz w:val="40"/>
+          <w:szCs w:val="40"/>
+        </w:rPr>
+        <w:drawing>
+          <wp:inline distT="0" distB="0" distL="0" distR="0" wp14:anchorId="21F2A17F" wp14:editId="1296F30A">
+            <wp:extent cx="4782217" cy="2362530"/>
+            <wp:effectExtent l="0" t="0" r="0" b="0"/>
+            <wp:docPr id="20" name="Picture 20"/>
+            <wp:cNvGraphicFramePr>
+              <a:graphicFrameLocks xmlns:a="http://schemas.openxmlformats.org/drawingml/2006/main" noChangeAspect="1"/>
+            </wp:cNvGraphicFramePr>
+            <a:graphic xmlns:a="http://schemas.openxmlformats.org/drawingml/2006/main">
+              <a:graphicData uri="http://schemas.openxmlformats.org/drawingml/2006/picture">
+                <pic:pic xmlns:pic="http://schemas.openxmlformats.org/drawingml/2006/picture">
+                  <pic:nvPicPr>
+                    <pic:cNvPr id="1" name=""/>
+                    <pic:cNvPicPr/>
+                  </pic:nvPicPr>
+                  <pic:blipFill>
+                    <a:blip r:embed="rId23"/>
+                    <a:stretch>
+                      <a:fillRect/>
+                    </a:stretch>
+                  </pic:blipFill>
+                  <pic:spPr>
+                    <a:xfrm>
+                      <a:off x="0" y="0"/>
+                      <a:ext cx="4782217" cy="2362530"/>
+                    </a:xfrm>
+                    <a:prstGeom prst="rect">
+                      <a:avLst/>
+                    </a:prstGeom>
+                  </pic:spPr>
+                </pic:pic>
+              </a:graphicData>
+            </a:graphic>
+          </wp:inline>
+        </w:drawing>
+      </w:r>
+    </w:p>
+    <w:p>
+      <w:pPr>
+        <w:rPr>
+          <w:sz w:val="40"/>
+          <w:szCs w:val="40"/>
+        </w:rPr>
+      </w:pPr>
+      <w:r>
+        <w:rPr>
+          <w:sz w:val="40"/>
+          <w:szCs w:val="40"/>
+        </w:rPr>
+        <w:t>+You can POST to /ingredients and DELETE /ingredients/FLTO.</w:t>
+      </w:r>
+    </w:p>
+    <w:p>
+      <w:pPr>
+        <w:rPr>
+          <w:sz w:val="40"/>
+          <w:szCs w:val="40"/>
+        </w:rPr>
+      </w:pPr>
+      <w:r>
+        <w:rPr>
+          <w:sz w:val="40"/>
+          <w:szCs w:val="40"/>
+        </w:rPr>
+        <w:t>-You can set a bas path for API:</w:t>
+      </w:r>
+    </w:p>
+    <w:p>
+      <w:pPr>
+        <w:rPr>
+          <w:sz w:val="40"/>
+          <w:szCs w:val="40"/>
+        </w:rPr>
+      </w:pPr>
+      <w:r>
+        <w:rPr>
+          <w:sz w:val="40"/>
+          <w:szCs w:val="40"/>
+        </w:rPr>
+        <w:drawing>
+          <wp:inline distT="0" distB="0" distL="0" distR="0" wp14:anchorId="2A8AF60A" wp14:editId="15451CAC">
+            <wp:extent cx="2267266" cy="704948"/>
+            <wp:effectExtent l="0" t="0" r="0" b="0"/>
+            <wp:docPr id="21" name="Picture 21"/>
+            <wp:cNvGraphicFramePr>
+              <a:graphicFrameLocks xmlns:a="http://schemas.openxmlformats.org/drawingml/2006/main" noChangeAspect="1"/>
+            </wp:cNvGraphicFramePr>
+            <a:graphic xmlns:a="http://schemas.openxmlformats.org/drawingml/2006/main">
+              <a:graphicData uri="http://schemas.openxmlformats.org/drawingml/2006/picture">
+                <pic:pic xmlns:pic="http://schemas.openxmlformats.org/drawingml/2006/picture">
+                  <pic:nvPicPr>
+                    <pic:cNvPr id="1" name=""/>
+                    <pic:cNvPicPr/>
+                  </pic:nvPicPr>
+                  <pic:blipFill>
+                    <a:blip r:embed="rId24"/>
+                    <a:stretch>
+                      <a:fillRect/>
+                    </a:stretch>
+                  </pic:blipFill>
+                  <pic:spPr>
+                    <a:xfrm>
+                      <a:off x="0" y="0"/>
+                      <a:ext cx="2267266" cy="704948"/>
+                    </a:xfrm>
+                    <a:prstGeom prst="rect">
+                      <a:avLst/>
+                    </a:prstGeom>
+                  </pic:spPr>
+                </pic:pic>
+              </a:graphicData>
+            </a:graphic>
+          </wp:inline>
+        </w:drawing>
+      </w:r>
+    </w:p>
+    <w:p>
+      <w:pPr>
+        <w:rPr>
+          <w:sz w:val="40"/>
+          <w:szCs w:val="40"/>
+        </w:rPr>
+      </w:pPr>
+      <w:r>
+        <w:rPr>
+          <w:sz w:val="40"/>
+          <w:szCs w:val="40"/>
+        </w:rPr>
+        <w:drawing>
+          <wp:inline distT="0" distB="0" distL="0" distR="0" wp14:anchorId="2BD4A155" wp14:editId="485AAF7F">
+            <wp:extent cx="3238952" cy="161948"/>
+            <wp:effectExtent l="0" t="0" r="0" b="9525"/>
+            <wp:docPr id="22" name="Picture 22"/>
+            <wp:cNvGraphicFramePr>
+              <a:graphicFrameLocks xmlns:a="http://schemas.openxmlformats.org/drawingml/2006/main" noChangeAspect="1"/>
+            </wp:cNvGraphicFramePr>
+            <a:graphic xmlns:a="http://schemas.openxmlformats.org/drawingml/2006/main">
+              <a:graphicData uri="http://schemas.openxmlformats.org/drawingml/2006/picture">
+                <pic:pic xmlns:pic="http://schemas.openxmlformats.org/drawingml/2006/picture">
+                  <pic:nvPicPr>
+                    <pic:cNvPr id="1" name=""/>
+                    <pic:cNvPicPr/>
+                  </pic:nvPicPr>
+                  <pic:blipFill>
+                    <a:blip r:embed="rId25"/>
+                    <a:stretch>
+                      <a:fillRect/>
+                    </a:stretch>
+                  </pic:blipFill>
+                  <pic:spPr>
+                    <a:xfrm>
+                      <a:off x="0" y="0"/>
+                      <a:ext cx="3238952" cy="161948"/>
+                    </a:xfrm>
+                    <a:prstGeom prst="rect">
+                      <a:avLst/>
+                    </a:prstGeom>
+                  </pic:spPr>
+                </pic:pic>
+              </a:graphicData>
+            </a:graphic>
+          </wp:inline>
+        </w:drawing>
+      </w:r>
     </w:p>
     <w:p>
       <w:pPr>
@@ -2233,6 +2928,250 @@
           <w:szCs w:val="40"/>
         </w:rPr>
       </w:pPr>
+      <w:r>
+        <w:rPr>
+          <w:sz w:val="40"/>
+          <w:szCs w:val="40"/>
+        </w:rPr>
+        <w:t xml:space="preserve">-Spring Data REST exposes a </w:t>
+      </w:r>
+      <w:r>
+        <w:rPr>
+          <w:b/>
+          <w:sz w:val="40"/>
+          <w:szCs w:val="40"/>
+        </w:rPr>
+        <w:t>home resource</w:t>
+      </w:r>
+      <w:r>
+        <w:rPr>
+          <w:sz w:val="40"/>
+          <w:szCs w:val="40"/>
+        </w:rPr>
+        <w:t xml:space="preserve"> that list </w:t>
+      </w:r>
+      <w:r>
+        <w:rPr>
+          <w:b/>
+          <w:sz w:val="40"/>
+          <w:szCs w:val="40"/>
+        </w:rPr>
+        <w:t>links</w:t>
+      </w:r>
+      <w:r>
+        <w:rPr>
+          <w:sz w:val="40"/>
+          <w:szCs w:val="40"/>
+        </w:rPr>
+        <w:t xml:space="preserve"> for all </w:t>
+      </w:r>
+      <w:r>
+        <w:rPr>
+          <w:b/>
+          <w:sz w:val="40"/>
+          <w:szCs w:val="40"/>
+        </w:rPr>
+        <w:t>endpoints</w:t>
+      </w:r>
+      <w:r>
+        <w:rPr>
+          <w:sz w:val="40"/>
+          <w:szCs w:val="40"/>
+        </w:rPr>
+        <w:t>:</w:t>
+      </w:r>
+    </w:p>
+    <w:p>
+      <w:pPr>
+        <w:rPr>
+          <w:sz w:val="40"/>
+          <w:szCs w:val="40"/>
+        </w:rPr>
+      </w:pPr>
+      <w:r>
+        <w:rPr>
+          <w:sz w:val="40"/>
+          <w:szCs w:val="40"/>
+        </w:rPr>
+        <w:drawing>
+          <wp:inline distT="0" distB="0" distL="0" distR="0" wp14:anchorId="5E1F540F" wp14:editId="0E393505">
+            <wp:extent cx="2257740" cy="209579"/>
+            <wp:effectExtent l="0" t="0" r="9525" b="0"/>
+            <wp:docPr id="23" name="Picture 23"/>
+            <wp:cNvGraphicFramePr>
+              <a:graphicFrameLocks xmlns:a="http://schemas.openxmlformats.org/drawingml/2006/main" noChangeAspect="1"/>
+            </wp:cNvGraphicFramePr>
+            <a:graphic xmlns:a="http://schemas.openxmlformats.org/drawingml/2006/main">
+              <a:graphicData uri="http://schemas.openxmlformats.org/drawingml/2006/picture">
+                <pic:pic xmlns:pic="http://schemas.openxmlformats.org/drawingml/2006/picture">
+                  <pic:nvPicPr>
+                    <pic:cNvPr id="1" name=""/>
+                    <pic:cNvPicPr/>
+                  </pic:nvPicPr>
+                  <pic:blipFill>
+                    <a:blip r:embed="rId26"/>
+                    <a:stretch>
+                      <a:fillRect/>
+                    </a:stretch>
+                  </pic:blipFill>
+                  <pic:spPr>
+                    <a:xfrm>
+                      <a:off x="0" y="0"/>
+                      <a:ext cx="2257740" cy="209579"/>
+                    </a:xfrm>
+                    <a:prstGeom prst="rect">
+                      <a:avLst/>
+                    </a:prstGeom>
+                  </pic:spPr>
+                </pic:pic>
+              </a:graphicData>
+            </a:graphic>
+          </wp:inline>
+        </w:drawing>
+      </w:r>
+    </w:p>
+    <w:p>
+      <w:pPr>
+        <w:rPr>
+          <w:sz w:val="40"/>
+          <w:szCs w:val="40"/>
+        </w:rPr>
+      </w:pPr>
+      <w:r>
+        <w:rPr>
+          <w:sz w:val="40"/>
+          <w:szCs w:val="40"/>
+        </w:rPr>
+        <w:drawing>
+          <wp:inline distT="0" distB="0" distL="0" distR="0" wp14:anchorId="67846D49" wp14:editId="596D9217">
+            <wp:extent cx="5943600" cy="3427095"/>
+            <wp:effectExtent l="0" t="0" r="0" b="1905"/>
+            <wp:docPr id="24" name="Picture 24"/>
+            <wp:cNvGraphicFramePr>
+              <a:graphicFrameLocks xmlns:a="http://schemas.openxmlformats.org/drawingml/2006/main" noChangeAspect="1"/>
+            </wp:cNvGraphicFramePr>
+            <a:graphic xmlns:a="http://schemas.openxmlformats.org/drawingml/2006/main">
+              <a:graphicData uri="http://schemas.openxmlformats.org/drawingml/2006/picture">
+                <pic:pic xmlns:pic="http://schemas.openxmlformats.org/drawingml/2006/picture">
+                  <pic:nvPicPr>
+                    <pic:cNvPr id="1" name=""/>
+                    <pic:cNvPicPr/>
+                  </pic:nvPicPr>
+                  <pic:blipFill>
+                    <a:blip r:embed="rId27"/>
+                    <a:stretch>
+                      <a:fillRect/>
+                    </a:stretch>
+                  </pic:blipFill>
+                  <pic:spPr>
+                    <a:xfrm>
+                      <a:off x="0" y="0"/>
+                      <a:ext cx="5943600" cy="3427095"/>
+                    </a:xfrm>
+                    <a:prstGeom prst="rect">
+                      <a:avLst/>
+                    </a:prstGeom>
+                  </pic:spPr>
+                </pic:pic>
+              </a:graphicData>
+            </a:graphic>
+          </wp:inline>
+        </w:drawing>
+      </w:r>
+    </w:p>
+    <w:p>
+      <w:pPr>
+        <w:rPr>
+          <w:sz w:val="40"/>
+          <w:szCs w:val="40"/>
+        </w:rPr>
+      </w:pPr>
+      <w:r>
+        <w:rPr>
+          <w:sz w:val="40"/>
+          <w:szCs w:val="40"/>
+        </w:rPr>
+        <w:t>+Error right now.</w:t>
+      </w:r>
+    </w:p>
+    <w:p>
+      <w:pPr>
+        <w:rPr>
+          <w:sz w:val="40"/>
+          <w:szCs w:val="40"/>
+        </w:rPr>
+      </w:pPr>
+      <w:r>
+        <w:rPr>
+          <w:sz w:val="40"/>
+          <w:szCs w:val="40"/>
+        </w:rPr>
+        <w:t xml:space="preserve">-You can tweak the </w:t>
+      </w:r>
+      <w:r>
+        <w:rPr>
+          <w:b/>
+          <w:sz w:val="40"/>
+          <w:szCs w:val="40"/>
+        </w:rPr>
+        <w:t>relation name + path</w:t>
+      </w:r>
+      <w:r>
+        <w:rPr>
+          <w:sz w:val="40"/>
+          <w:szCs w:val="40"/>
+        </w:rPr>
+        <w:t>:</w:t>
+      </w:r>
+    </w:p>
+    <w:p>
+      <w:pPr>
+        <w:rPr>
+          <w:sz w:val="40"/>
+          <w:szCs w:val="40"/>
+        </w:rPr>
+      </w:pPr>
+      <w:r>
+        <w:rPr>
+          <w:sz w:val="40"/>
+          <w:szCs w:val="40"/>
+        </w:rPr>
+        <w:drawing>
+          <wp:inline distT="0" distB="0" distL="0" distR="0" wp14:anchorId="597CEF9D" wp14:editId="32D8D461">
+            <wp:extent cx="3477110" cy="743054"/>
+            <wp:effectExtent l="0" t="0" r="0" b="0"/>
+            <wp:docPr id="25" name="Picture 25"/>
+            <wp:cNvGraphicFramePr>
+              <a:graphicFrameLocks xmlns:a="http://schemas.openxmlformats.org/drawingml/2006/main" noChangeAspect="1"/>
+            </wp:cNvGraphicFramePr>
+            <a:graphic xmlns:a="http://schemas.openxmlformats.org/drawingml/2006/main">
+              <a:graphicData uri="http://schemas.openxmlformats.org/drawingml/2006/picture">
+                <pic:pic xmlns:pic="http://schemas.openxmlformats.org/drawingml/2006/picture">
+                  <pic:nvPicPr>
+                    <pic:cNvPr id="1" name=""/>
+                    <pic:cNvPicPr/>
+                  </pic:nvPicPr>
+                  <pic:blipFill>
+                    <a:blip r:embed="rId28"/>
+                    <a:stretch>
+                      <a:fillRect/>
+                    </a:stretch>
+                  </pic:blipFill>
+                  <pic:spPr>
+                    <a:xfrm>
+                      <a:off x="0" y="0"/>
+                      <a:ext cx="3477110" cy="743054"/>
+                    </a:xfrm>
+                    <a:prstGeom prst="rect">
+                      <a:avLst/>
+                    </a:prstGeom>
+                  </pic:spPr>
+                </pic:pic>
+              </a:graphicData>
+            </a:graphic>
+          </wp:inline>
+        </w:drawing>
+      </w:r>
     </w:p>
     <w:p>
       <w:pPr>
@@ -2259,6 +3198,234 @@
           <w:szCs w:val="40"/>
         </w:rPr>
       </w:pPr>
+      <w:r>
+        <w:rPr>
+          <w:sz w:val="40"/>
+          <w:szCs w:val="40"/>
+        </w:rPr>
+        <w:t xml:space="preserve">-By </w:t>
+      </w:r>
+      <w:r>
+        <w:rPr>
+          <w:b/>
+          <w:sz w:val="40"/>
+          <w:szCs w:val="40"/>
+        </w:rPr>
+        <w:t>default</w:t>
+      </w:r>
+      <w:r>
+        <w:rPr>
+          <w:sz w:val="40"/>
+          <w:szCs w:val="40"/>
+        </w:rPr>
+        <w:t xml:space="preserve">, requests to a collection resource will return up to </w:t>
+      </w:r>
+      <w:r>
+        <w:rPr>
+          <w:b/>
+          <w:sz w:val="40"/>
+          <w:szCs w:val="40"/>
+        </w:rPr>
+        <w:t>20 items</w:t>
+      </w:r>
+      <w:r>
+        <w:rPr>
+          <w:sz w:val="40"/>
+          <w:szCs w:val="40"/>
+        </w:rPr>
+        <w:t xml:space="preserve"> per page from the </w:t>
+      </w:r>
+      <w:r>
+        <w:rPr>
+          <w:b/>
+          <w:sz w:val="40"/>
+          <w:szCs w:val="40"/>
+        </w:rPr>
+        <w:t>1</w:t>
+      </w:r>
+      <w:r>
+        <w:rPr>
+          <w:b/>
+          <w:sz w:val="40"/>
+          <w:szCs w:val="40"/>
+          <w:vertAlign w:val="superscript"/>
+        </w:rPr>
+        <w:t>st</w:t>
+      </w:r>
+      <w:r>
+        <w:rPr>
+          <w:b/>
+          <w:sz w:val="40"/>
+          <w:szCs w:val="40"/>
+        </w:rPr>
+        <w:t xml:space="preserve"> page</w:t>
+      </w:r>
+      <w:r>
+        <w:rPr>
+          <w:sz w:val="40"/>
+          <w:szCs w:val="40"/>
+        </w:rPr>
+        <w:t>.</w:t>
+      </w:r>
+    </w:p>
+    <w:p>
+      <w:pPr>
+        <w:rPr>
+          <w:sz w:val="40"/>
+          <w:szCs w:val="40"/>
+        </w:rPr>
+      </w:pPr>
+      <w:r>
+        <w:rPr>
+          <w:sz w:val="40"/>
+          <w:szCs w:val="40"/>
+        </w:rPr>
+        <w:lastRenderedPageBreak/>
+        <w:t>-You can change the page and the page size:</w:t>
+      </w:r>
+    </w:p>
+    <w:p>
+      <w:pPr>
+        <w:rPr>
+          <w:sz w:val="40"/>
+          <w:szCs w:val="40"/>
+        </w:rPr>
+      </w:pPr>
+      <w:r>
+        <w:rPr>
+          <w:sz w:val="40"/>
+          <w:szCs w:val="40"/>
+        </w:rPr>
+        <w:drawing>
+          <wp:inline distT="0" distB="0" distL="0" distR="0" wp14:anchorId="3597F18E" wp14:editId="0E722259">
+            <wp:extent cx="5943600" cy="1519555"/>
+            <wp:effectExtent l="0" t="0" r="0" b="4445"/>
+            <wp:docPr id="26" name="Picture 26"/>
+            <wp:cNvGraphicFramePr>
+              <a:graphicFrameLocks xmlns:a="http://schemas.openxmlformats.org/drawingml/2006/main" noChangeAspect="1"/>
+            </wp:cNvGraphicFramePr>
+            <a:graphic xmlns:a="http://schemas.openxmlformats.org/drawingml/2006/main">
+              <a:graphicData uri="http://schemas.openxmlformats.org/drawingml/2006/picture">
+                <pic:pic xmlns:pic="http://schemas.openxmlformats.org/drawingml/2006/picture">
+                  <pic:nvPicPr>
+                    <pic:cNvPr id="1" name=""/>
+                    <pic:cNvPicPr/>
+                  </pic:nvPicPr>
+                  <pic:blipFill>
+                    <a:blip r:embed="rId29"/>
+                    <a:stretch>
+                      <a:fillRect/>
+                    </a:stretch>
+                  </pic:blipFill>
+                  <pic:spPr>
+                    <a:xfrm>
+                      <a:off x="0" y="0"/>
+                      <a:ext cx="5943600" cy="1519555"/>
+                    </a:xfrm>
+                    <a:prstGeom prst="rect">
+                      <a:avLst/>
+                    </a:prstGeom>
+                  </pic:spPr>
+                </pic:pic>
+              </a:graphicData>
+            </a:graphic>
+          </wp:inline>
+        </w:drawing>
+      </w:r>
+    </w:p>
+    <w:p>
+      <w:pPr>
+        <w:rPr>
+          <w:sz w:val="40"/>
+          <w:szCs w:val="40"/>
+        </w:rPr>
+      </w:pPr>
+      <w:r>
+        <w:rPr>
+          <w:sz w:val="40"/>
+          <w:szCs w:val="40"/>
+        </w:rPr>
+        <w:t xml:space="preserve">+Notice: the page parameter is </w:t>
+      </w:r>
+      <w:r>
+        <w:rPr>
+          <w:b/>
+          <w:sz w:val="40"/>
+          <w:szCs w:val="40"/>
+        </w:rPr>
+        <w:t>zero-based</w:t>
+      </w:r>
+      <w:r>
+        <w:rPr>
+          <w:sz w:val="40"/>
+          <w:szCs w:val="40"/>
+        </w:rPr>
+        <w:t>.</w:t>
+      </w:r>
+    </w:p>
+    <w:p>
+      <w:pPr>
+        <w:rPr>
+          <w:sz w:val="40"/>
+          <w:szCs w:val="40"/>
+        </w:rPr>
+      </w:pPr>
+      <w:r>
+        <w:rPr>
+          <w:sz w:val="40"/>
+          <w:szCs w:val="40"/>
+        </w:rPr>
+        <w:t>-sort para lets you sort the list by any property of entity.</w:t>
+      </w:r>
+    </w:p>
+    <w:p>
+      <w:pPr>
+        <w:rPr>
+          <w:sz w:val="40"/>
+          <w:szCs w:val="40"/>
+        </w:rPr>
+      </w:pPr>
+      <w:r>
+        <w:rPr>
+          <w:sz w:val="40"/>
+          <w:szCs w:val="40"/>
+        </w:rPr>
+        <w:drawing>
+          <wp:inline distT="0" distB="0" distL="0" distR="0" wp14:anchorId="7E1FF61B" wp14:editId="58643191">
+            <wp:extent cx="5943600" cy="161290"/>
+            <wp:effectExtent l="0" t="0" r="0" b="0"/>
+            <wp:docPr id="27" name="Picture 27"/>
+            <wp:cNvGraphicFramePr>
+              <a:graphicFrameLocks xmlns:a="http://schemas.openxmlformats.org/drawingml/2006/main" noChangeAspect="1"/>
+            </wp:cNvGraphicFramePr>
+            <a:graphic xmlns:a="http://schemas.openxmlformats.org/drawingml/2006/main">
+              <a:graphicData uri="http://schemas.openxmlformats.org/drawingml/2006/picture">
+                <pic:pic xmlns:pic="http://schemas.openxmlformats.org/drawingml/2006/picture">
+                  <pic:nvPicPr>
+                    <pic:cNvPr id="1" name=""/>
+                    <pic:cNvPicPr/>
+                  </pic:nvPicPr>
+                  <pic:blipFill>
+                    <a:blip r:embed="rId30"/>
+                    <a:stretch>
+                      <a:fillRect/>
+                    </a:stretch>
+                  </pic:blipFill>
+                  <pic:spPr>
+                    <a:xfrm>
+                      <a:off x="0" y="0"/>
+                      <a:ext cx="5943600" cy="161290"/>
+                    </a:xfrm>
+                    <a:prstGeom prst="rect">
+                      <a:avLst/>
+                    </a:prstGeom>
+                  </pic:spPr>
+                </pic:pic>
+              </a:graphicData>
+            </a:graphic>
+          </wp:inline>
+        </w:drawing>
+      </w:r>
     </w:p>
     <w:p>
       <w:pPr>
@@ -2283,6 +3450,650 @@
           <w:szCs w:val="40"/>
         </w:rPr>
       </w:pPr>
+      <w:r>
+        <w:rPr>
+          <w:sz w:val="40"/>
+          <w:szCs w:val="40"/>
+        </w:rPr>
+        <w:t xml:space="preserve">-A movie without an audience is kind of like an API without a client. </w:t>
+      </w:r>
+    </w:p>
+    <w:p>
+      <w:pPr>
+        <w:rPr>
+          <w:sz w:val="40"/>
+          <w:szCs w:val="40"/>
+        </w:rPr>
+      </w:pPr>
+      <w:r>
+        <w:rPr>
+          <w:sz w:val="40"/>
+          <w:szCs w:val="40"/>
+        </w:rPr>
+        <w:t xml:space="preserve">-It’s uncommon for Spring apps to both provide an API and make requests to another app’s </w:t>
+      </w:r>
+      <w:proofErr w:type="spellStart"/>
+      <w:r>
+        <w:rPr>
+          <w:sz w:val="40"/>
+          <w:szCs w:val="40"/>
+        </w:rPr>
+        <w:t>APi</w:t>
+      </w:r>
+      <w:proofErr w:type="spellEnd"/>
+      <w:r>
+        <w:rPr>
+          <w:sz w:val="40"/>
+          <w:szCs w:val="40"/>
+        </w:rPr>
+        <w:t xml:space="preserve"> (This is the world of </w:t>
+      </w:r>
+      <w:proofErr w:type="spellStart"/>
+      <w:r>
+        <w:rPr>
+          <w:sz w:val="40"/>
+          <w:szCs w:val="40"/>
+        </w:rPr>
+        <w:t>microservice</w:t>
+      </w:r>
+      <w:proofErr w:type="spellEnd"/>
+      <w:r>
+        <w:rPr>
+          <w:sz w:val="40"/>
+          <w:szCs w:val="40"/>
+        </w:rPr>
+        <w:t>). -&gt;worthwhile to look at how to use Spring to interact with REST APIs.</w:t>
+      </w:r>
+    </w:p>
+    <w:p>
+      <w:pPr>
+        <w:rPr>
+          <w:sz w:val="40"/>
+          <w:szCs w:val="40"/>
+        </w:rPr>
+      </w:pPr>
+      <w:r>
+        <w:rPr>
+          <w:sz w:val="40"/>
+          <w:szCs w:val="40"/>
+        </w:rPr>
+        <w:t>-A Spring app can consume a REST API:</w:t>
+      </w:r>
+    </w:p>
+    <w:p>
+      <w:pPr>
+        <w:rPr>
+          <w:sz w:val="40"/>
+          <w:szCs w:val="40"/>
+        </w:rPr>
+      </w:pPr>
+      <w:r>
+        <w:rPr>
+          <w:sz w:val="40"/>
+          <w:szCs w:val="40"/>
+        </w:rPr>
+        <w:drawing>
+          <wp:inline distT="0" distB="0" distL="0" distR="0" wp14:anchorId="61BA3AFF" wp14:editId="4D1C73F7">
+            <wp:extent cx="5943600" cy="1275715"/>
+            <wp:effectExtent l="0" t="0" r="0" b="635"/>
+            <wp:docPr id="28" name="Picture 28"/>
+            <wp:cNvGraphicFramePr>
+              <a:graphicFrameLocks xmlns:a="http://schemas.openxmlformats.org/drawingml/2006/main" noChangeAspect="1"/>
+            </wp:cNvGraphicFramePr>
+            <a:graphic xmlns:a="http://schemas.openxmlformats.org/drawingml/2006/main">
+              <a:graphicData uri="http://schemas.openxmlformats.org/drawingml/2006/picture">
+                <pic:pic xmlns:pic="http://schemas.openxmlformats.org/drawingml/2006/picture">
+                  <pic:nvPicPr>
+                    <pic:cNvPr id="1" name=""/>
+                    <pic:cNvPicPr/>
+                  </pic:nvPicPr>
+                  <pic:blipFill>
+                    <a:blip r:embed="rId31"/>
+                    <a:stretch>
+                      <a:fillRect/>
+                    </a:stretch>
+                  </pic:blipFill>
+                  <pic:spPr>
+                    <a:xfrm>
+                      <a:off x="0" y="0"/>
+                      <a:ext cx="5943600" cy="1275715"/>
+                    </a:xfrm>
+                    <a:prstGeom prst="rect">
+                      <a:avLst/>
+                    </a:prstGeom>
+                  </pic:spPr>
+                </pic:pic>
+              </a:graphicData>
+            </a:graphic>
+          </wp:inline>
+        </w:drawing>
+      </w:r>
+    </w:p>
+    <w:p>
+      <w:pPr>
+        <w:rPr>
+          <w:sz w:val="40"/>
+          <w:szCs w:val="40"/>
+        </w:rPr>
+      </w:pPr>
+      <w:r>
+        <w:rPr>
+          <w:sz w:val="40"/>
+          <w:szCs w:val="40"/>
+        </w:rPr>
+        <w:lastRenderedPageBreak/>
+        <w:t xml:space="preserve">+For now, we focus on creating clients with </w:t>
+      </w:r>
+      <w:proofErr w:type="spellStart"/>
+      <w:r>
+        <w:rPr>
+          <w:sz w:val="40"/>
+          <w:szCs w:val="40"/>
+        </w:rPr>
+        <w:t>RestTemplate</w:t>
+      </w:r>
+      <w:proofErr w:type="spellEnd"/>
+    </w:p>
+    <w:p>
+      <w:pPr>
+        <w:rPr>
+          <w:sz w:val="40"/>
+          <w:szCs w:val="40"/>
+        </w:rPr>
+      </w:pPr>
+      <w:r>
+        <w:rPr>
+          <w:sz w:val="40"/>
+          <w:szCs w:val="40"/>
+        </w:rPr>
+        <w:drawing>
+          <wp:inline distT="0" distB="0" distL="0" distR="0" wp14:anchorId="55B7DECD" wp14:editId="1C7C0B82">
+            <wp:extent cx="5943600" cy="1224280"/>
+            <wp:effectExtent l="0" t="0" r="0" b="0"/>
+            <wp:docPr id="29" name="Picture 29"/>
+            <wp:cNvGraphicFramePr>
+              <a:graphicFrameLocks xmlns:a="http://schemas.openxmlformats.org/drawingml/2006/main" noChangeAspect="1"/>
+            </wp:cNvGraphicFramePr>
+            <a:graphic xmlns:a="http://schemas.openxmlformats.org/drawingml/2006/main">
+              <a:graphicData uri="http://schemas.openxmlformats.org/drawingml/2006/picture">
+                <pic:pic xmlns:pic="http://schemas.openxmlformats.org/drawingml/2006/picture">
+                  <pic:nvPicPr>
+                    <pic:cNvPr id="1" name=""/>
+                    <pic:cNvPicPr/>
+                  </pic:nvPicPr>
+                  <pic:blipFill>
+                    <a:blip r:embed="rId32"/>
+                    <a:stretch>
+                      <a:fillRect/>
+                    </a:stretch>
+                  </pic:blipFill>
+                  <pic:spPr>
+                    <a:xfrm>
+                      <a:off x="0" y="0"/>
+                      <a:ext cx="5943600" cy="1224280"/>
+                    </a:xfrm>
+                    <a:prstGeom prst="rect">
+                      <a:avLst/>
+                    </a:prstGeom>
+                  </pic:spPr>
+                </pic:pic>
+              </a:graphicData>
+            </a:graphic>
+          </wp:inline>
+        </w:drawing>
+      </w:r>
+    </w:p>
+    <w:p>
+      <w:pPr>
+        <w:rPr>
+          <w:sz w:val="40"/>
+          <w:szCs w:val="40"/>
+        </w:rPr>
+      </w:pPr>
+      <w:r>
+        <w:rPr>
+          <w:sz w:val="40"/>
+          <w:szCs w:val="40"/>
+        </w:rPr>
+        <w:t>-</w:t>
+      </w:r>
+      <w:proofErr w:type="spellStart"/>
+      <w:r>
+        <w:rPr>
+          <w:sz w:val="40"/>
+          <w:szCs w:val="40"/>
+        </w:rPr>
+        <w:t>RestTemplate</w:t>
+      </w:r>
+      <w:proofErr w:type="spellEnd"/>
+      <w:r>
+        <w:rPr>
+          <w:sz w:val="40"/>
+          <w:szCs w:val="40"/>
+        </w:rPr>
+        <w:t xml:space="preserve"> provides 41 methods for interacting with REST resources. </w:t>
+      </w:r>
+    </w:p>
+    <w:p>
+      <w:pPr>
+        <w:rPr>
+          <w:sz w:val="40"/>
+          <w:szCs w:val="40"/>
+        </w:rPr>
+      </w:pPr>
+      <w:r>
+        <w:rPr>
+          <w:sz w:val="40"/>
+          <w:szCs w:val="40"/>
+        </w:rPr>
+        <w:drawing>
+          <wp:inline distT="0" distB="0" distL="0" distR="0" wp14:anchorId="6B1B9EEA" wp14:editId="61EA8A19">
+            <wp:extent cx="5397106" cy="4762831"/>
+            <wp:effectExtent l="0" t="0" r="0" b="0"/>
+            <wp:docPr id="30" name="Picture 30"/>
+            <wp:cNvGraphicFramePr>
+              <a:graphicFrameLocks xmlns:a="http://schemas.openxmlformats.org/drawingml/2006/main" noChangeAspect="1"/>
+            </wp:cNvGraphicFramePr>
+            <a:graphic xmlns:a="http://schemas.openxmlformats.org/drawingml/2006/main">
+              <a:graphicData uri="http://schemas.openxmlformats.org/drawingml/2006/picture">
+                <pic:pic xmlns:pic="http://schemas.openxmlformats.org/drawingml/2006/picture">
+                  <pic:nvPicPr>
+                    <pic:cNvPr id="1" name=""/>
+                    <pic:cNvPicPr/>
+                  </pic:nvPicPr>
+                  <pic:blipFill>
+                    <a:blip r:embed="rId33"/>
+                    <a:stretch>
+                      <a:fillRect/>
+                    </a:stretch>
+                  </pic:blipFill>
+                  <pic:spPr>
+                    <a:xfrm>
+                      <a:off x="0" y="0"/>
+                      <a:ext cx="5402510" cy="4767600"/>
+                    </a:xfrm>
+                    <a:prstGeom prst="rect">
+                      <a:avLst/>
+                    </a:prstGeom>
+                  </pic:spPr>
+                </pic:pic>
+              </a:graphicData>
+            </a:graphic>
+          </wp:inline>
+        </w:drawing>
+      </w:r>
+    </w:p>
+    <w:p>
+      <w:pPr>
+        <w:rPr>
+          <w:sz w:val="40"/>
+          <w:szCs w:val="40"/>
+        </w:rPr>
+      </w:pPr>
+      <w:r>
+        <w:rPr>
+          <w:sz w:val="40"/>
+          <w:szCs w:val="40"/>
+        </w:rPr>
+        <w:lastRenderedPageBreak/>
+        <w:t xml:space="preserve">-With the exception of TRACE, </w:t>
+      </w:r>
+      <w:proofErr w:type="spellStart"/>
+      <w:r>
+        <w:rPr>
+          <w:sz w:val="40"/>
+          <w:szCs w:val="40"/>
+        </w:rPr>
+        <w:t>RestTemplate</w:t>
+      </w:r>
+      <w:proofErr w:type="spellEnd"/>
+      <w:r>
+        <w:rPr>
+          <w:sz w:val="40"/>
+          <w:szCs w:val="40"/>
+        </w:rPr>
+        <w:t xml:space="preserve"> has at least 1 method </w:t>
+      </w:r>
+      <w:r>
+        <w:rPr>
+          <w:sz w:val="40"/>
+          <w:szCs w:val="40"/>
+        </w:rPr>
+        <w:t xml:space="preserve">for each of the standard HTTP methods. </w:t>
+      </w:r>
+      <w:proofErr w:type="gramStart"/>
+      <w:r>
+        <w:rPr>
+          <w:sz w:val="40"/>
+          <w:szCs w:val="40"/>
+        </w:rPr>
+        <w:t>Execute(</w:t>
+      </w:r>
+      <w:proofErr w:type="gramEnd"/>
+      <w:r>
+        <w:rPr>
+          <w:sz w:val="40"/>
+          <w:szCs w:val="40"/>
+        </w:rPr>
+        <w:t>) and exchange() provide lower-level, general-purpose methods for sending request with any HTTP method.</w:t>
+      </w:r>
+    </w:p>
+    <w:p>
+      <w:pPr>
+        <w:rPr>
+          <w:sz w:val="40"/>
+          <w:szCs w:val="40"/>
+        </w:rPr>
+      </w:pPr>
+      <w:r>
+        <w:rPr>
+          <w:sz w:val="40"/>
+          <w:szCs w:val="40"/>
+        </w:rPr>
+        <w:t>-Most of methods in table are overlo</w:t>
+      </w:r>
+      <w:r>
+        <w:rPr>
+          <w:sz w:val="40"/>
+          <w:szCs w:val="40"/>
+        </w:rPr>
+        <w:t>aded into 3 forms:</w:t>
+      </w:r>
+    </w:p>
+    <w:p>
+      <w:pPr>
+        <w:rPr>
+          <w:sz w:val="40"/>
+          <w:szCs w:val="40"/>
+        </w:rPr>
+      </w:pPr>
+      <w:r>
+        <w:rPr>
+          <w:sz w:val="40"/>
+          <w:szCs w:val="40"/>
+        </w:rPr>
+        <w:drawing>
+          <wp:inline distT="0" distB="0" distL="0" distR="0" wp14:anchorId="5A8F08AE" wp14:editId="25740B3C">
+            <wp:extent cx="5943600" cy="359410"/>
+            <wp:effectExtent l="0" t="0" r="0" b="2540"/>
+            <wp:docPr id="31" name="Picture 31"/>
+            <wp:cNvGraphicFramePr>
+              <a:graphicFrameLocks xmlns:a="http://schemas.openxmlformats.org/drawingml/2006/main" noChangeAspect="1"/>
+            </wp:cNvGraphicFramePr>
+            <a:graphic xmlns:a="http://schemas.openxmlformats.org/drawingml/2006/main">
+              <a:graphicData uri="http://schemas.openxmlformats.org/drawingml/2006/picture">
+                <pic:pic xmlns:pic="http://schemas.openxmlformats.org/drawingml/2006/picture">
+                  <pic:nvPicPr>
+                    <pic:cNvPr id="1" name=""/>
+                    <pic:cNvPicPr/>
+                  </pic:nvPicPr>
+                  <pic:blipFill>
+                    <a:blip r:embed="rId34"/>
+                    <a:stretch>
+                      <a:fillRect/>
+                    </a:stretch>
+                  </pic:blipFill>
+                  <pic:spPr>
+                    <a:xfrm>
+                      <a:off x="0" y="0"/>
+                      <a:ext cx="5943600" cy="359410"/>
+                    </a:xfrm>
+                    <a:prstGeom prst="rect">
+                      <a:avLst/>
+                    </a:prstGeom>
+                  </pic:spPr>
+                </pic:pic>
+              </a:graphicData>
+            </a:graphic>
+          </wp:inline>
+        </w:drawing>
+      </w:r>
+    </w:p>
+    <w:p>
+      <w:pPr>
+        <w:rPr>
+          <w:sz w:val="40"/>
+          <w:szCs w:val="40"/>
+        </w:rPr>
+      </w:pPr>
+      <w:r>
+        <w:rPr>
+          <w:sz w:val="40"/>
+          <w:szCs w:val="40"/>
+        </w:rPr>
+        <w:drawing>
+          <wp:inline distT="0" distB="0" distL="0" distR="0" wp14:anchorId="450502E7" wp14:editId="280D3B23">
+            <wp:extent cx="5943600" cy="838835"/>
+            <wp:effectExtent l="0" t="0" r="0" b="0"/>
+            <wp:docPr id="32" name="Picture 32"/>
+            <wp:cNvGraphicFramePr>
+              <a:graphicFrameLocks xmlns:a="http://schemas.openxmlformats.org/drawingml/2006/main" noChangeAspect="1"/>
+            </wp:cNvGraphicFramePr>
+            <a:graphic xmlns:a="http://schemas.openxmlformats.org/drawingml/2006/main">
+              <a:graphicData uri="http://schemas.openxmlformats.org/drawingml/2006/picture">
+                <pic:pic xmlns:pic="http://schemas.openxmlformats.org/drawingml/2006/picture">
+                  <pic:nvPicPr>
+                    <pic:cNvPr id="1" name=""/>
+                    <pic:cNvPicPr/>
+                  </pic:nvPicPr>
+                  <pic:blipFill>
+                    <a:blip r:embed="rId35"/>
+                    <a:stretch>
+                      <a:fillRect/>
+                    </a:stretch>
+                  </pic:blipFill>
+                  <pic:spPr>
+                    <a:xfrm>
+                      <a:off x="0" y="0"/>
+                      <a:ext cx="5943600" cy="838835"/>
+                    </a:xfrm>
+                    <a:prstGeom prst="rect">
+                      <a:avLst/>
+                    </a:prstGeom>
+                  </pic:spPr>
+                </pic:pic>
+              </a:graphicData>
+            </a:graphic>
+          </wp:inline>
+        </w:drawing>
+      </w:r>
+      <w:r>
+        <w:rPr>
+          <w:sz w:val="40"/>
+          <w:szCs w:val="40"/>
+        </w:rPr>
+        <w:t xml:space="preserve"> </w:t>
+      </w:r>
+    </w:p>
+    <w:p>
+      <w:pPr>
+        <w:rPr>
+          <w:sz w:val="40"/>
+          <w:szCs w:val="40"/>
+        </w:rPr>
+      </w:pPr>
+      <w:r>
+        <w:rPr>
+          <w:sz w:val="40"/>
+          <w:szCs w:val="40"/>
+        </w:rPr>
+        <w:t xml:space="preserve">-&gt;Once getting to know 12 operations provided by </w:t>
+      </w:r>
+      <w:proofErr w:type="spellStart"/>
+      <w:r>
+        <w:rPr>
+          <w:sz w:val="40"/>
+          <w:szCs w:val="40"/>
+        </w:rPr>
+        <w:t>RestTemplate</w:t>
+      </w:r>
+      <w:proofErr w:type="spellEnd"/>
+      <w:r>
+        <w:rPr>
+          <w:sz w:val="40"/>
+          <w:szCs w:val="40"/>
+        </w:rPr>
+        <w:t>, you’ll be well to write resource-consuming REST clients.</w:t>
+      </w:r>
+    </w:p>
+    <w:p>
+      <w:pPr>
+        <w:rPr>
+          <w:sz w:val="40"/>
+          <w:szCs w:val="40"/>
+        </w:rPr>
+      </w:pPr>
+      <w:r>
+        <w:rPr>
+          <w:sz w:val="40"/>
+          <w:szCs w:val="40"/>
+        </w:rPr>
+        <w:t xml:space="preserve">-Use </w:t>
+      </w:r>
+      <w:proofErr w:type="spellStart"/>
+      <w:r>
+        <w:rPr>
+          <w:sz w:val="40"/>
+          <w:szCs w:val="40"/>
+        </w:rPr>
+        <w:t>RestTemplate</w:t>
+      </w:r>
+      <w:proofErr w:type="spellEnd"/>
+      <w:r>
+        <w:rPr>
+          <w:sz w:val="40"/>
+          <w:szCs w:val="40"/>
+        </w:rPr>
+        <w:t>:</w:t>
+      </w:r>
+    </w:p>
+    <w:p>
+      <w:pPr>
+        <w:rPr>
+          <w:sz w:val="40"/>
+          <w:szCs w:val="40"/>
+        </w:rPr>
+      </w:pPr>
+      <w:r>
+        <w:rPr>
+          <w:sz w:val="40"/>
+          <w:szCs w:val="40"/>
+        </w:rPr>
+        <w:t>+Create an instance at the point you need:</w:t>
+      </w:r>
+    </w:p>
+    <w:p>
+      <w:pPr>
+        <w:rPr>
+          <w:sz w:val="40"/>
+          <w:szCs w:val="40"/>
+        </w:rPr>
+      </w:pPr>
+      <w:r>
+        <w:rPr>
+          <w:sz w:val="40"/>
+          <w:szCs w:val="40"/>
+        </w:rPr>
+        <w:drawing>
+          <wp:inline distT="0" distB="0" distL="0" distR="0" wp14:anchorId="19BD98C6" wp14:editId="2C2E9748">
+            <wp:extent cx="3410426" cy="200053"/>
+            <wp:effectExtent l="0" t="0" r="0" b="9525"/>
+            <wp:docPr id="33" name="Picture 33"/>
+            <wp:cNvGraphicFramePr>
+              <a:graphicFrameLocks xmlns:a="http://schemas.openxmlformats.org/drawingml/2006/main" noChangeAspect="1"/>
+            </wp:cNvGraphicFramePr>
+            <a:graphic xmlns:a="http://schemas.openxmlformats.org/drawingml/2006/main">
+              <a:graphicData uri="http://schemas.openxmlformats.org/drawingml/2006/picture">
+                <pic:pic xmlns:pic="http://schemas.openxmlformats.org/drawingml/2006/picture">
+                  <pic:nvPicPr>
+                    <pic:cNvPr id="1" name=""/>
+                    <pic:cNvPicPr/>
+                  </pic:nvPicPr>
+                  <pic:blipFill>
+                    <a:blip r:embed="rId36"/>
+                    <a:stretch>
+                      <a:fillRect/>
+                    </a:stretch>
+                  </pic:blipFill>
+                  <pic:spPr>
+                    <a:xfrm>
+                      <a:off x="0" y="0"/>
+                      <a:ext cx="3410426" cy="200053"/>
+                    </a:xfrm>
+                    <a:prstGeom prst="rect">
+                      <a:avLst/>
+                    </a:prstGeom>
+                  </pic:spPr>
+                </pic:pic>
+              </a:graphicData>
+            </a:graphic>
+          </wp:inline>
+        </w:drawing>
+      </w:r>
+    </w:p>
+    <w:p>
+      <w:pPr>
+        <w:rPr>
+          <w:sz w:val="40"/>
+          <w:szCs w:val="40"/>
+        </w:rPr>
+      </w:pPr>
+      <w:r>
+        <w:rPr>
+          <w:sz w:val="40"/>
+          <w:szCs w:val="40"/>
+        </w:rPr>
+        <w:t>+Or declare it as a bean and inject it:</w:t>
+      </w:r>
+    </w:p>
+    <w:p>
+      <w:pPr>
+        <w:rPr>
+          <w:sz w:val="40"/>
+          <w:szCs w:val="40"/>
+        </w:rPr>
+      </w:pPr>
+      <w:r>
+        <w:rPr>
+          <w:sz w:val="40"/>
+          <w:szCs w:val="40"/>
+        </w:rPr>
+        <w:drawing>
+          <wp:inline distT="0" distB="0" distL="0" distR="0" wp14:anchorId="1EAC4EEF" wp14:editId="2D5D6011">
+            <wp:extent cx="3143689" cy="685896"/>
+            <wp:effectExtent l="0" t="0" r="0" b="0"/>
+            <wp:docPr id="34" name="Picture 34"/>
+            <wp:cNvGraphicFramePr>
+              <a:graphicFrameLocks xmlns:a="http://schemas.openxmlformats.org/drawingml/2006/main" noChangeAspect="1"/>
+            </wp:cNvGraphicFramePr>
+            <a:graphic xmlns:a="http://schemas.openxmlformats.org/drawingml/2006/main">
+              <a:graphicData uri="http://schemas.openxmlformats.org/drawingml/2006/picture">
+                <pic:pic xmlns:pic="http://schemas.openxmlformats.org/drawingml/2006/picture">
+                  <pic:nvPicPr>
+                    <pic:cNvPr id="1" name=""/>
+                    <pic:cNvPicPr/>
+                  </pic:nvPicPr>
+                  <pic:blipFill>
+                    <a:blip r:embed="rId37"/>
+                    <a:stretch>
+                      <a:fillRect/>
+                    </a:stretch>
+                  </pic:blipFill>
+                  <pic:spPr>
+                    <a:xfrm>
+                      <a:off x="0" y="0"/>
+                      <a:ext cx="3143689" cy="685896"/>
+                    </a:xfrm>
+                    <a:prstGeom prst="rect">
+                      <a:avLst/>
+                    </a:prstGeom>
+                  </pic:spPr>
+                </pic:pic>
+              </a:graphicData>
+            </a:graphic>
+          </wp:inline>
+        </w:drawing>
+      </w:r>
     </w:p>
     <w:p>
       <w:pPr>
@@ -2299,6 +4110,7 @@
           <w:sz w:val="40"/>
           <w:szCs w:val="40"/>
         </w:rPr>
+        <w:lastRenderedPageBreak/>
         <w:t xml:space="preserve">7.3.1 </w:t>
       </w:r>
       <w:proofErr w:type="spellStart"/>
@@ -2323,10 +4135,620 @@
     <w:p>
       <w:pPr>
         <w:rPr>
-          <w:sz w:val="40"/>
-          <w:szCs w:val="40"/>
-        </w:rPr>
-      </w:pPr>
+          <w:b/>
+          <w:sz w:val="40"/>
+          <w:szCs w:val="40"/>
+        </w:rPr>
+      </w:pPr>
+      <w:r>
+        <w:rPr>
+          <w:sz w:val="40"/>
+          <w:szCs w:val="40"/>
+        </w:rPr>
+        <w:t>-Fetch an in</w:t>
+      </w:r>
+      <w:r>
+        <w:rPr>
+          <w:sz w:val="40"/>
+          <w:szCs w:val="40"/>
+        </w:rPr>
+        <w:t xml:space="preserve">gredient from </w:t>
+      </w:r>
+      <w:proofErr w:type="spellStart"/>
+      <w:r>
+        <w:rPr>
+          <w:sz w:val="40"/>
+          <w:szCs w:val="40"/>
+        </w:rPr>
+        <w:t>TacoCloud</w:t>
+      </w:r>
+      <w:proofErr w:type="spellEnd"/>
+      <w:r>
+        <w:rPr>
+          <w:sz w:val="40"/>
+          <w:szCs w:val="40"/>
+        </w:rPr>
+        <w:t xml:space="preserve"> API using </w:t>
+      </w:r>
+      <w:proofErr w:type="spellStart"/>
+      <w:proofErr w:type="gramStart"/>
+      <w:r>
+        <w:rPr>
+          <w:b/>
+          <w:sz w:val="40"/>
+          <w:szCs w:val="40"/>
+        </w:rPr>
+        <w:t>getForObject</w:t>
+      </w:r>
+      <w:proofErr w:type="spellEnd"/>
+      <w:r>
+        <w:rPr>
+          <w:b/>
+          <w:sz w:val="40"/>
+          <w:szCs w:val="40"/>
+        </w:rPr>
+        <w:t>(</w:t>
+      </w:r>
+      <w:proofErr w:type="gramEnd"/>
+      <w:r>
+        <w:rPr>
+          <w:b/>
+          <w:sz w:val="40"/>
+          <w:szCs w:val="40"/>
+        </w:rPr>
+        <w:t>):</w:t>
+      </w:r>
+    </w:p>
+    <w:p>
+      <w:pPr>
+        <w:rPr>
+          <w:sz w:val="40"/>
+          <w:szCs w:val="40"/>
+        </w:rPr>
+      </w:pPr>
+      <w:r>
+        <w:rPr>
+          <w:sz w:val="40"/>
+          <w:szCs w:val="40"/>
+        </w:rPr>
+        <w:drawing>
+          <wp:inline distT="0" distB="0" distL="0" distR="0" wp14:anchorId="59ECEB56" wp14:editId="70211F23">
+            <wp:extent cx="5934903" cy="704948"/>
+            <wp:effectExtent l="0" t="0" r="8890" b="0"/>
+            <wp:docPr id="35" name="Picture 35"/>
+            <wp:cNvGraphicFramePr>
+              <a:graphicFrameLocks xmlns:a="http://schemas.openxmlformats.org/drawingml/2006/main" noChangeAspect="1"/>
+            </wp:cNvGraphicFramePr>
+            <a:graphic xmlns:a="http://schemas.openxmlformats.org/drawingml/2006/main">
+              <a:graphicData uri="http://schemas.openxmlformats.org/drawingml/2006/picture">
+                <pic:pic xmlns:pic="http://schemas.openxmlformats.org/drawingml/2006/picture">
+                  <pic:nvPicPr>
+                    <pic:cNvPr id="1" name=""/>
+                    <pic:cNvPicPr/>
+                  </pic:nvPicPr>
+                  <pic:blipFill>
+                    <a:blip r:embed="rId38"/>
+                    <a:stretch>
+                      <a:fillRect/>
+                    </a:stretch>
+                  </pic:blipFill>
+                  <pic:spPr>
+                    <a:xfrm>
+                      <a:off x="0" y="0"/>
+                      <a:ext cx="5934903" cy="704948"/>
+                    </a:xfrm>
+                    <a:prstGeom prst="rect">
+                      <a:avLst/>
+                    </a:prstGeom>
+                  </pic:spPr>
+                </pic:pic>
+              </a:graphicData>
+            </a:graphic>
+          </wp:inline>
+        </w:drawing>
+      </w:r>
+    </w:p>
+    <w:p>
+      <w:pPr>
+        <w:rPr>
+          <w:sz w:val="40"/>
+          <w:szCs w:val="40"/>
+        </w:rPr>
+      </w:pPr>
+      <w:r>
+        <w:rPr>
+          <w:sz w:val="40"/>
+          <w:szCs w:val="40"/>
+        </w:rPr>
+        <w:t>+1</w:t>
+      </w:r>
+      <w:r>
+        <w:rPr>
+          <w:sz w:val="40"/>
+          <w:szCs w:val="40"/>
+          <w:vertAlign w:val="superscript"/>
+        </w:rPr>
+        <w:t>st</w:t>
+      </w:r>
+      <w:r>
+        <w:rPr>
+          <w:sz w:val="40"/>
+          <w:szCs w:val="40"/>
+        </w:rPr>
+        <w:t xml:space="preserve"> para: String URL, 2</w:t>
+      </w:r>
+      <w:r>
+        <w:rPr>
+          <w:sz w:val="40"/>
+          <w:szCs w:val="40"/>
+          <w:vertAlign w:val="superscript"/>
+        </w:rPr>
+        <w:t>nd</w:t>
+      </w:r>
+      <w:r>
+        <w:rPr>
+          <w:sz w:val="40"/>
+          <w:szCs w:val="40"/>
+        </w:rPr>
+        <w:t xml:space="preserve"> para: </w:t>
+      </w:r>
+      <w:r>
+        <w:rPr>
+          <w:sz w:val="40"/>
+          <w:szCs w:val="40"/>
+        </w:rPr>
+        <w:t>the type that the response should be bound to, 3</w:t>
+      </w:r>
+      <w:r>
+        <w:rPr>
+          <w:sz w:val="40"/>
+          <w:szCs w:val="40"/>
+          <w:vertAlign w:val="superscript"/>
+        </w:rPr>
+        <w:t>rd</w:t>
+      </w:r>
+      <w:r>
+        <w:rPr>
+          <w:sz w:val="40"/>
+          <w:szCs w:val="40"/>
+        </w:rPr>
+        <w:t>: fill in {id} placeholder in URL</w:t>
+      </w:r>
+    </w:p>
+    <w:p>
+      <w:pPr>
+        <w:rPr>
+          <w:sz w:val="40"/>
+          <w:szCs w:val="40"/>
+        </w:rPr>
+      </w:pPr>
+      <w:r>
+        <w:rPr>
+          <w:sz w:val="40"/>
+          <w:szCs w:val="40"/>
+        </w:rPr>
+        <w:t>+Or use Map to specify URL variables:</w:t>
+      </w:r>
+    </w:p>
+    <w:p>
+      <w:pPr>
+        <w:rPr>
+          <w:sz w:val="40"/>
+          <w:szCs w:val="40"/>
+        </w:rPr>
+      </w:pPr>
+      <w:r>
+        <w:rPr>
+          <w:sz w:val="40"/>
+          <w:szCs w:val="40"/>
+        </w:rPr>
+        <w:drawing>
+          <wp:inline distT="0" distB="0" distL="0" distR="0" wp14:anchorId="4E70C6A8" wp14:editId="6EAC4B6D">
+            <wp:extent cx="5106113" cy="523948"/>
+            <wp:effectExtent l="0" t="0" r="0" b="9525"/>
+            <wp:docPr id="36" name="Picture 36"/>
+            <wp:cNvGraphicFramePr>
+              <a:graphicFrameLocks xmlns:a="http://schemas.openxmlformats.org/drawingml/2006/main" noChangeAspect="1"/>
+            </wp:cNvGraphicFramePr>
+            <a:graphic xmlns:a="http://schemas.openxmlformats.org/drawingml/2006/main">
+              <a:graphicData uri="http://schemas.openxmlformats.org/drawingml/2006/picture">
+                <pic:pic xmlns:pic="http://schemas.openxmlformats.org/drawingml/2006/picture">
+                  <pic:nvPicPr>
+                    <pic:cNvPr id="1" name=""/>
+                    <pic:cNvPicPr/>
+                  </pic:nvPicPr>
+                  <pic:blipFill>
+                    <a:blip r:embed="rId39"/>
+                    <a:stretch>
+                      <a:fillRect/>
+                    </a:stretch>
+                  </pic:blipFill>
+                  <pic:spPr>
+                    <a:xfrm>
+                      <a:off x="0" y="0"/>
+                      <a:ext cx="5106113" cy="523948"/>
+                    </a:xfrm>
+                    <a:prstGeom prst="rect">
+                      <a:avLst/>
+                    </a:prstGeom>
+                  </pic:spPr>
+                </pic:pic>
+              </a:graphicData>
+            </a:graphic>
+          </wp:inline>
+        </w:drawing>
+      </w:r>
+    </w:p>
+    <w:p>
+      <w:pPr>
+        <w:rPr>
+          <w:sz w:val="40"/>
+          <w:szCs w:val="40"/>
+        </w:rPr>
+      </w:pPr>
+      <w:r>
+        <w:rPr>
+          <w:sz w:val="40"/>
+          <w:szCs w:val="40"/>
+        </w:rPr>
+        <w:drawing>
+          <wp:inline distT="0" distB="0" distL="0" distR="0" wp14:anchorId="47A36432" wp14:editId="7EB7C52D">
+            <wp:extent cx="5868219" cy="523948"/>
+            <wp:effectExtent l="0" t="0" r="0" b="9525"/>
+            <wp:docPr id="37" name="Picture 37"/>
+            <wp:cNvGraphicFramePr>
+              <a:graphicFrameLocks xmlns:a="http://schemas.openxmlformats.org/drawingml/2006/main" noChangeAspect="1"/>
+            </wp:cNvGraphicFramePr>
+            <a:graphic xmlns:a="http://schemas.openxmlformats.org/drawingml/2006/main">
+              <a:graphicData uri="http://schemas.openxmlformats.org/drawingml/2006/picture">
+                <pic:pic xmlns:pic="http://schemas.openxmlformats.org/drawingml/2006/picture">
+                  <pic:nvPicPr>
+                    <pic:cNvPr id="1" name=""/>
+                    <pic:cNvPicPr/>
+                  </pic:nvPicPr>
+                  <pic:blipFill>
+                    <a:blip r:embed="rId40"/>
+                    <a:stretch>
+                      <a:fillRect/>
+                    </a:stretch>
+                  </pic:blipFill>
+                  <pic:spPr>
+                    <a:xfrm>
+                      <a:off x="0" y="0"/>
+                      <a:ext cx="5868219" cy="523948"/>
+                    </a:xfrm>
+                    <a:prstGeom prst="rect">
+                      <a:avLst/>
+                    </a:prstGeom>
+                  </pic:spPr>
+                </pic:pic>
+              </a:graphicData>
+            </a:graphic>
+          </wp:inline>
+        </w:drawing>
+      </w:r>
+    </w:p>
+    <w:p>
+      <w:pPr>
+        <w:rPr>
+          <w:sz w:val="40"/>
+          <w:szCs w:val="40"/>
+        </w:rPr>
+      </w:pPr>
+      <w:r>
+        <w:rPr>
+          <w:sz w:val="40"/>
+          <w:szCs w:val="40"/>
+        </w:rPr>
+        <w:t xml:space="preserve">The value of </w:t>
+      </w:r>
+      <w:proofErr w:type="spellStart"/>
+      <w:r>
+        <w:rPr>
+          <w:sz w:val="40"/>
+          <w:szCs w:val="40"/>
+        </w:rPr>
+        <w:t>ingredientId</w:t>
+      </w:r>
+      <w:proofErr w:type="spellEnd"/>
+      <w:r>
+        <w:rPr>
+          <w:sz w:val="40"/>
+          <w:szCs w:val="40"/>
+        </w:rPr>
+        <w:t xml:space="preserve"> is mapped to a key of id. When request is made, {id} is replaced by the map entry whose key is id.</w:t>
+      </w:r>
+    </w:p>
+    <w:p>
+      <w:pPr>
+        <w:rPr>
+          <w:sz w:val="40"/>
+          <w:szCs w:val="40"/>
+        </w:rPr>
+      </w:pPr>
+      <w:r>
+        <w:rPr>
+          <w:sz w:val="40"/>
+          <w:szCs w:val="40"/>
+        </w:rPr>
+        <w:t xml:space="preserve">+Use URI: </w:t>
+      </w:r>
+    </w:p>
+    <w:p>
+      <w:pPr>
+        <w:rPr>
+          <w:sz w:val="40"/>
+          <w:szCs w:val="40"/>
+        </w:rPr>
+      </w:pPr>
+      <w:r>
+        <w:rPr>
+          <w:sz w:val="40"/>
+          <w:szCs w:val="40"/>
+        </w:rPr>
+        <w:drawing>
+          <wp:inline distT="0" distB="0" distL="0" distR="0" wp14:anchorId="197D5EBB" wp14:editId="516061AA">
+            <wp:extent cx="5677692" cy="1438476"/>
+            <wp:effectExtent l="0" t="0" r="0" b="9525"/>
+            <wp:docPr id="38" name="Picture 38"/>
+            <wp:cNvGraphicFramePr>
+              <a:graphicFrameLocks xmlns:a="http://schemas.openxmlformats.org/drawingml/2006/main" noChangeAspect="1"/>
+            </wp:cNvGraphicFramePr>
+            <a:graphic xmlns:a="http://schemas.openxmlformats.org/drawingml/2006/main">
+              <a:graphicData uri="http://schemas.openxmlformats.org/drawingml/2006/picture">
+                <pic:pic xmlns:pic="http://schemas.openxmlformats.org/drawingml/2006/picture">
+                  <pic:nvPicPr>
+                    <pic:cNvPr id="1" name=""/>
+                    <pic:cNvPicPr/>
+                  </pic:nvPicPr>
+                  <pic:blipFill>
+                    <a:blip r:embed="rId41"/>
+                    <a:stretch>
+                      <a:fillRect/>
+                    </a:stretch>
+                  </pic:blipFill>
+                  <pic:spPr>
+                    <a:xfrm>
+                      <a:off x="0" y="0"/>
+                      <a:ext cx="5677692" cy="1438476"/>
+                    </a:xfrm>
+                    <a:prstGeom prst="rect">
+                      <a:avLst/>
+                    </a:prstGeom>
+                  </pic:spPr>
+                </pic:pic>
+              </a:graphicData>
+            </a:graphic>
+          </wp:inline>
+        </w:drawing>
+      </w:r>
+    </w:p>
+    <w:p>
+      <w:pPr>
+        <w:rPr>
+          <w:sz w:val="40"/>
+          <w:szCs w:val="40"/>
+        </w:rPr>
+      </w:pPr>
+      <w:r>
+        <w:rPr>
+          <w:sz w:val="40"/>
+          <w:szCs w:val="40"/>
+        </w:rPr>
+        <w:lastRenderedPageBreak/>
+        <w:t>-</w:t>
+      </w:r>
+      <w:proofErr w:type="spellStart"/>
+      <w:proofErr w:type="gramStart"/>
+      <w:r>
+        <w:rPr>
+          <w:sz w:val="40"/>
+          <w:szCs w:val="40"/>
+        </w:rPr>
+        <w:t>getForEntity</w:t>
+      </w:r>
+      <w:proofErr w:type="spellEnd"/>
+      <w:r>
+        <w:rPr>
+          <w:sz w:val="40"/>
+          <w:szCs w:val="40"/>
+        </w:rPr>
+        <w:t>(</w:t>
+      </w:r>
+      <w:proofErr w:type="gramEnd"/>
+      <w:r>
+        <w:rPr>
+          <w:sz w:val="40"/>
+          <w:szCs w:val="40"/>
+        </w:rPr>
+        <w:t xml:space="preserve">): instead of return a domain object that represents the </w:t>
+      </w:r>
+      <w:proofErr w:type="spellStart"/>
+      <w:r>
+        <w:rPr>
+          <w:sz w:val="40"/>
+          <w:szCs w:val="40"/>
+        </w:rPr>
+        <w:t>respone’s</w:t>
+      </w:r>
+      <w:proofErr w:type="spellEnd"/>
+      <w:r>
+        <w:rPr>
+          <w:sz w:val="40"/>
+          <w:szCs w:val="40"/>
+        </w:rPr>
+        <w:t xml:space="preserve"> payload, it returns a </w:t>
+      </w:r>
+      <w:proofErr w:type="spellStart"/>
+      <w:r>
+        <w:rPr>
+          <w:sz w:val="40"/>
+          <w:szCs w:val="40"/>
+        </w:rPr>
+        <w:t>ResponseEntity</w:t>
+      </w:r>
+      <w:proofErr w:type="spellEnd"/>
+      <w:r>
+        <w:rPr>
+          <w:sz w:val="40"/>
+          <w:szCs w:val="40"/>
+        </w:rPr>
+        <w:t xml:space="preserve"> object wrapping that domain object. It gives access to additional response details (</w:t>
+      </w:r>
+      <w:proofErr w:type="gramStart"/>
+      <w:r>
+        <w:rPr>
+          <w:sz w:val="40"/>
+          <w:szCs w:val="40"/>
+        </w:rPr>
+        <w:t>headers..</w:t>
+      </w:r>
+      <w:proofErr w:type="gramEnd"/>
+      <w:r>
+        <w:rPr>
+          <w:sz w:val="40"/>
+          <w:szCs w:val="40"/>
+        </w:rPr>
+        <w:t>)</w:t>
+      </w:r>
+    </w:p>
+    <w:p>
+      <w:pPr>
+        <w:rPr>
+          <w:sz w:val="40"/>
+          <w:szCs w:val="40"/>
+        </w:rPr>
+      </w:pPr>
+      <w:r>
+        <w:rPr>
+          <w:sz w:val="40"/>
+          <w:szCs w:val="40"/>
+        </w:rPr>
+        <w:t xml:space="preserve">+Also </w:t>
+      </w:r>
+      <w:proofErr w:type="spellStart"/>
+      <w:r>
+        <w:rPr>
+          <w:sz w:val="40"/>
+          <w:szCs w:val="40"/>
+        </w:rPr>
+        <w:t>inpsct</w:t>
+      </w:r>
+      <w:proofErr w:type="spellEnd"/>
+      <w:r>
+        <w:rPr>
+          <w:sz w:val="40"/>
+          <w:szCs w:val="40"/>
+        </w:rPr>
+        <w:t xml:space="preserve"> Date header from response:</w:t>
+      </w:r>
+    </w:p>
+    <w:p>
+      <w:pPr>
+        <w:rPr>
+          <w:sz w:val="40"/>
+          <w:szCs w:val="40"/>
+        </w:rPr>
+      </w:pPr>
+      <w:r>
+        <w:rPr>
+          <w:sz w:val="40"/>
+          <w:szCs w:val="40"/>
+        </w:rPr>
+        <w:drawing>
+          <wp:inline distT="0" distB="0" distL="0" distR="0" wp14:anchorId="6259A7F3" wp14:editId="0DA0C073">
+            <wp:extent cx="5611008" cy="1448002"/>
+            <wp:effectExtent l="0" t="0" r="8890" b="0"/>
+            <wp:docPr id="39" name="Picture 39"/>
+            <wp:cNvGraphicFramePr>
+              <a:graphicFrameLocks xmlns:a="http://schemas.openxmlformats.org/drawingml/2006/main" noChangeAspect="1"/>
+            </wp:cNvGraphicFramePr>
+            <a:graphic xmlns:a="http://schemas.openxmlformats.org/drawingml/2006/main">
+              <a:graphicData uri="http://schemas.openxmlformats.org/drawingml/2006/picture">
+                <pic:pic xmlns:pic="http://schemas.openxmlformats.org/drawingml/2006/picture">
+                  <pic:nvPicPr>
+                    <pic:cNvPr id="1" name=""/>
+                    <pic:cNvPicPr/>
+                  </pic:nvPicPr>
+                  <pic:blipFill>
+                    <a:blip r:embed="rId42"/>
+                    <a:stretch>
+                      <a:fillRect/>
+                    </a:stretch>
+                  </pic:blipFill>
+                  <pic:spPr>
+                    <a:xfrm>
+                      <a:off x="0" y="0"/>
+                      <a:ext cx="5611008" cy="1448002"/>
+                    </a:xfrm>
+                    <a:prstGeom prst="rect">
+                      <a:avLst/>
+                    </a:prstGeom>
+                  </pic:spPr>
+                </pic:pic>
+              </a:graphicData>
+            </a:graphic>
+          </wp:inline>
+        </w:drawing>
+      </w:r>
+      <w:bookmarkStart w:id="0" w:name="_GoBack"/>
+      <w:bookmarkEnd w:id="0"/>
+    </w:p>
+    <w:p>
+      <w:pPr>
+        <w:rPr>
+          <w:sz w:val="40"/>
+          <w:szCs w:val="40"/>
+        </w:rPr>
+      </w:pPr>
+      <w:r>
+        <w:rPr>
+          <w:sz w:val="40"/>
+          <w:szCs w:val="40"/>
+        </w:rPr>
+        <w:t>+</w:t>
+      </w:r>
+      <w:proofErr w:type="spellStart"/>
+      <w:proofErr w:type="gramStart"/>
+      <w:r>
+        <w:rPr>
+          <w:sz w:val="40"/>
+          <w:szCs w:val="40"/>
+        </w:rPr>
+        <w:t>getForEntity</w:t>
+      </w:r>
+      <w:proofErr w:type="spellEnd"/>
+      <w:r>
+        <w:rPr>
+          <w:sz w:val="40"/>
+          <w:szCs w:val="40"/>
+        </w:rPr>
+        <w:t>(</w:t>
+      </w:r>
+      <w:proofErr w:type="gramEnd"/>
+      <w:r>
+        <w:rPr>
+          <w:sz w:val="40"/>
+          <w:szCs w:val="40"/>
+        </w:rPr>
+        <w:t xml:space="preserve">) is overloaded with same parameters as </w:t>
+      </w:r>
+      <w:proofErr w:type="spellStart"/>
+      <w:r>
+        <w:rPr>
+          <w:sz w:val="40"/>
+          <w:szCs w:val="40"/>
+        </w:rPr>
+        <w:t>getForObject</w:t>
+      </w:r>
+      <w:proofErr w:type="spellEnd"/>
+      <w:r>
+        <w:rPr>
+          <w:sz w:val="40"/>
+          <w:szCs w:val="40"/>
+        </w:rPr>
+        <w:t xml:space="preserve">()-&gt; can use URL variables + URI </w:t>
+      </w:r>
     </w:p>
     <w:p>
       <w:pPr>
@@ -2495,7 +4917,7 @@
 </file>
 
 <file path=word/styles.xml><?xml version="1.0" encoding="utf-8"?>
-<w:styles xmlns:mc="http://schemas.openxmlformats.org/markup-compatibility/2006" xmlns:r="http://schemas.openxmlformats.org/officeDocument/2006/relationships" xmlns:w="http://schemas.openxmlformats.org/wordprocessingml/2006/main" xmlns:w14="http://schemas.microsoft.com/office/word/2010/wordml" xmlns:w15="http://schemas.microsoft.com/office/word/2012/wordml" mc:Ignorable="w14 w15">
+<w:styles xmlns:mc="http://schemas.openxmlformats.org/markup-compatibility/2006" xmlns:r="http://schemas.openxmlformats.org/officeDocument/2006/relationships" xmlns:w="http://schemas.openxmlformats.org/wordprocessingml/2006/main" xmlns:w14="http://schemas.microsoft.com/office/word/2010/wordml" xmlns:w15="http://schemas.microsoft.com/office/word/2012/wordml" xmlns:w16se="http://schemas.microsoft.com/office/word/2015/wordml/symex" mc:Ignorable="w14 w15 w16se">
   <w:docDefaults>
     <w:rPrDefault>
       <w:rPr>

</xml_diff>